<commit_message>
added navigation diagram to design document
</commit_message>
<xml_diff>
--- a/Design Document.docx
+++ b/Design Document.docx
@@ -6200,7 +6200,7 @@
           </mc:Choice>
           <mc:Fallback>
             <w:pict>
-              <v:shapetype w14:anchorId="1A617627" id="_x0000_t11" coordsize="21600,21600" o:spt="11" adj="5400" path="m@0,l@0@0,0@0,0@2@0@2@0,21600@1,21600@1@2,21600@2,21600@0@1@0@1,xe">
+              <v:shapetype w14:anchorId="0C07E18E" id="_x0000_t11" coordsize="21600,21600" o:spt="11" adj="5400" path="m@0,l@0@0,0@0,0@2@0@2@0,21600@1,21600@1@2,21600@2,21600@0@1@0@1,xe">
                 <v:stroke joinstyle="miter"/>
                 <v:formulas>
                   <v:f eqn="val #0"/>
@@ -6220,6 +6220,1536 @@
                 </v:handles>
               </v:shapetype>
               <v:shape id="Cross 121" o:spid="_x0000_s1026" type="#_x0000_t11" style="position:absolute;margin-left:559.2pt;margin-top:48.95pt;width:82.2pt;height:81pt;z-index:251735040;visibility:visible;mso-wrap-style:square;mso-width-percent:0;mso-height-percent:0;mso-wrap-distance-left:9pt;mso-wrap-distance-top:0;mso-wrap-distance-right:9pt;mso-wrap-distance-bottom:0;mso-position-horizontal:absolute;mso-position-horizontal-relative:text;mso-position-vertical:absolute;mso-position-vertical-relative:text;mso-width-percent:0;mso-height-percent:0;mso-width-relative:margin;mso-height-relative:margin;v-text-anchor:middle" o:gfxdata="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" adj="8981" fillcolor="#d8d8d8 [2732]" stroked="f" strokeweight="1pt"/>
+            </w:pict>
+          </mc:Fallback>
+        </mc:AlternateContent>
+      </w:r>
+      <w:r>
+        <w:br w:type="page"/>
+      </w:r>
+    </w:p>
+    <w:p>
+      <w:r>
+        <w:rPr>
+          <w:noProof/>
+        </w:rPr>
+        <w:lastRenderedPageBreak/>
+        <mc:AlternateContent>
+          <mc:Choice Requires="wps">
+            <w:drawing>
+              <wp:anchor distT="0" distB="0" distL="114300" distR="114300" simplePos="0" relativeHeight="251746304" behindDoc="0" locked="0" layoutInCell="1" allowOverlap="1" wp14:anchorId="282DA176" wp14:editId="2ED6AE00">
+                <wp:simplePos x="0" y="0"/>
+                <wp:positionH relativeFrom="column">
+                  <wp:posOffset>7627620</wp:posOffset>
+                </wp:positionH>
+                <wp:positionV relativeFrom="paragraph">
+                  <wp:posOffset>-182880</wp:posOffset>
+                </wp:positionV>
+                <wp:extent cx="1485900" cy="670560"/>
+                <wp:effectExtent l="0" t="0" r="12700" b="15240"/>
+                <wp:wrapNone/>
+                <wp:docPr id="127" name="Rounded Rectangle 127"/>
+                <wp:cNvGraphicFramePr/>
+                <a:graphic xmlns:a="http://schemas.openxmlformats.org/drawingml/2006/main">
+                  <a:graphicData uri="http://schemas.microsoft.com/office/word/2010/wordprocessingShape">
+                    <wps:wsp>
+                      <wps:cNvSpPr/>
+                      <wps:spPr>
+                        <a:xfrm>
+                          <a:off x="0" y="0"/>
+                          <a:ext cx="1485900" cy="670560"/>
+                        </a:xfrm>
+                        <a:prstGeom prst="roundRect">
+                          <a:avLst/>
+                        </a:prstGeom>
+                      </wps:spPr>
+                      <wps:style>
+                        <a:lnRef idx="2">
+                          <a:schemeClr val="accent3">
+                            <a:shade val="50000"/>
+                          </a:schemeClr>
+                        </a:lnRef>
+                        <a:fillRef idx="1">
+                          <a:schemeClr val="accent3"/>
+                        </a:fillRef>
+                        <a:effectRef idx="0">
+                          <a:schemeClr val="accent3"/>
+                        </a:effectRef>
+                        <a:fontRef idx="minor">
+                          <a:schemeClr val="lt1"/>
+                        </a:fontRef>
+                      </wps:style>
+                      <wps:txbx>
+                        <w:txbxContent>
+                          <w:p>
+                            <w:pPr>
+                              <w:jc w:val="center"/>
+                              <w:rPr>
+                                <w:lang w:val="en-US"/>
+                              </w:rPr>
+                            </w:pPr>
+                            <w:r>
+                              <w:rPr>
+                                <w:lang w:val="en-US"/>
+                              </w:rPr>
+                              <w:t>Users Tasks</w:t>
+                            </w:r>
+                          </w:p>
+                        </w:txbxContent>
+                      </wps:txbx>
+                      <wps:bodyPr rot="0" spcFirstLastPara="0" vertOverflow="overflow" horzOverflow="overflow" vert="horz" wrap="square" lIns="91440" tIns="45720" rIns="91440" bIns="45720" numCol="1" spcCol="0" rtlCol="0" fromWordArt="0" anchor="ctr" anchorCtr="0" forceAA="0" compatLnSpc="1">
+                        <a:prstTxWarp prst="textNoShape">
+                          <a:avLst/>
+                        </a:prstTxWarp>
+                        <a:noAutofit/>
+                      </wps:bodyPr>
+                    </wps:wsp>
+                  </a:graphicData>
+                </a:graphic>
+              </wp:anchor>
+            </w:drawing>
+          </mc:Choice>
+          <mc:Fallback>
+            <w:pict>
+              <v:roundrect w14:anchorId="282DA176" id="Rounded Rectangle 127" o:spid="_x0000_s1126" style="position:absolute;margin-left:600.6pt;margin-top:-14.4pt;width:117pt;height:52.8pt;z-index:251746304;visibility:visible;mso-wrap-style:square;mso-wrap-distance-left:9pt;mso-wrap-distance-top:0;mso-wrap-distance-right:9pt;mso-wrap-distance-bottom:0;mso-position-horizontal:absolute;mso-position-horizontal-relative:text;mso-position-vertical:absolute;mso-position-vertical-relative:text;v-text-anchor:middle" arcsize="10923f" o:gfxdata="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" fillcolor="#a5a5a5 [3206]" strokecolor="#525252 [1606]" strokeweight="1pt">
+                <v:stroke joinstyle="miter"/>
+                <v:textbox>
+                  <w:txbxContent>
+                    <w:p>
+                      <w:pPr>
+                        <w:jc w:val="center"/>
+                        <w:rPr>
+                          <w:lang w:val="en-US"/>
+                        </w:rPr>
+                      </w:pPr>
+                      <w:r>
+                        <w:rPr>
+                          <w:lang w:val="en-US"/>
+                        </w:rPr>
+                        <w:t>Users Tasks</w:t>
+                      </w:r>
+                    </w:p>
+                  </w:txbxContent>
+                </v:textbox>
+              </v:roundrect>
+            </w:pict>
+          </mc:Fallback>
+        </mc:AlternateContent>
+      </w:r>
+      <w:r>
+        <w:rPr>
+          <w:noProof/>
+        </w:rPr>
+        <mc:AlternateContent>
+          <mc:Choice Requires="wps">
+            <w:drawing>
+              <wp:anchor distT="0" distB="0" distL="114300" distR="114300" simplePos="0" relativeHeight="251736064" behindDoc="0" locked="0" layoutInCell="1" allowOverlap="1" wp14:anchorId="26771292" wp14:editId="0DBDC490">
+                <wp:simplePos x="0" y="0"/>
+                <wp:positionH relativeFrom="margin">
+                  <wp:align>center</wp:align>
+                </wp:positionH>
+                <wp:positionV relativeFrom="paragraph">
+                  <wp:posOffset>-15240</wp:posOffset>
+                </wp:positionV>
+                <wp:extent cx="1485900" cy="670560"/>
+                <wp:effectExtent l="0" t="0" r="12700" b="15240"/>
+                <wp:wrapNone/>
+                <wp:docPr id="122" name="Rounded Rectangle 122"/>
+                <wp:cNvGraphicFramePr/>
+                <a:graphic xmlns:a="http://schemas.openxmlformats.org/drawingml/2006/main">
+                  <a:graphicData uri="http://schemas.microsoft.com/office/word/2010/wordprocessingShape">
+                    <wps:wsp>
+                      <wps:cNvSpPr/>
+                      <wps:spPr>
+                        <a:xfrm>
+                          <a:off x="0" y="0"/>
+                          <a:ext cx="1485900" cy="670560"/>
+                        </a:xfrm>
+                        <a:prstGeom prst="roundRect">
+                          <a:avLst/>
+                        </a:prstGeom>
+                      </wps:spPr>
+                      <wps:style>
+                        <a:lnRef idx="2">
+                          <a:schemeClr val="accent3">
+                            <a:shade val="50000"/>
+                          </a:schemeClr>
+                        </a:lnRef>
+                        <a:fillRef idx="1">
+                          <a:schemeClr val="accent3"/>
+                        </a:fillRef>
+                        <a:effectRef idx="0">
+                          <a:schemeClr val="accent3"/>
+                        </a:effectRef>
+                        <a:fontRef idx="minor">
+                          <a:schemeClr val="lt1"/>
+                        </a:fontRef>
+                      </wps:style>
+                      <wps:txbx>
+                        <w:txbxContent>
+                          <w:p>
+                            <w:pPr>
+                              <w:jc w:val="center"/>
+                              <w:rPr>
+                                <w:lang w:val="en-US"/>
+                              </w:rPr>
+                            </w:pPr>
+                            <w:r>
+                              <w:rPr>
+                                <w:lang w:val="en-US"/>
+                              </w:rPr>
+                              <w:t>Add user</w:t>
+                            </w:r>
+                          </w:p>
+                        </w:txbxContent>
+                      </wps:txbx>
+                      <wps:bodyPr rot="0" spcFirstLastPara="0" vertOverflow="overflow" horzOverflow="overflow" vert="horz" wrap="square" lIns="91440" tIns="45720" rIns="91440" bIns="45720" numCol="1" spcCol="0" rtlCol="0" fromWordArt="0" anchor="ctr" anchorCtr="0" forceAA="0" compatLnSpc="1">
+                        <a:prstTxWarp prst="textNoShape">
+                          <a:avLst/>
+                        </a:prstTxWarp>
+                        <a:noAutofit/>
+                      </wps:bodyPr>
+                    </wps:wsp>
+                  </a:graphicData>
+                </a:graphic>
+              </wp:anchor>
+            </w:drawing>
+          </mc:Choice>
+          <mc:Fallback>
+            <w:pict>
+              <v:roundrect w14:anchorId="26771292" id="Rounded Rectangle 122" o:spid="_x0000_s1127" style="position:absolute;margin-left:0;margin-top:-1.2pt;width:117pt;height:52.8pt;z-index:251736064;visibility:visible;mso-wrap-style:square;mso-wrap-distance-left:9pt;mso-wrap-distance-top:0;mso-wrap-distance-right:9pt;mso-wrap-distance-bottom:0;mso-position-horizontal:center;mso-position-horizontal-relative:margin;mso-position-vertical:absolute;mso-position-vertical-relative:text;v-text-anchor:middle" arcsize="10923f" o:gfxdata="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" fillcolor="#a5a5a5 [3206]" strokecolor="#525252 [1606]" strokeweight="1pt">
+                <v:stroke joinstyle="miter"/>
+                <v:textbox>
+                  <w:txbxContent>
+                    <w:p>
+                      <w:pPr>
+                        <w:jc w:val="center"/>
+                        <w:rPr>
+                          <w:lang w:val="en-US"/>
+                        </w:rPr>
+                      </w:pPr>
+                      <w:r>
+                        <w:rPr>
+                          <w:lang w:val="en-US"/>
+                        </w:rPr>
+                        <w:t>Add user</w:t>
+                      </w:r>
+                    </w:p>
+                  </w:txbxContent>
+                </v:textbox>
+                <w10:wrap anchorx="margin"/>
+              </v:roundrect>
+            </w:pict>
+          </mc:Fallback>
+        </mc:AlternateContent>
+      </w:r>
+    </w:p>
+    <w:p>
+      <w:r>
+        <w:rPr>
+          <w:noProof/>
+        </w:rPr>
+        <mc:AlternateContent>
+          <mc:Choice Requires="wps">
+            <w:drawing>
+              <wp:anchor distT="0" distB="0" distL="114300" distR="114300" simplePos="0" relativeHeight="251770880" behindDoc="0" locked="0" layoutInCell="1" allowOverlap="1" wp14:anchorId="24E5D09C" wp14:editId="0701E229">
+                <wp:simplePos x="0" y="0"/>
+                <wp:positionH relativeFrom="column">
+                  <wp:posOffset>3677920</wp:posOffset>
+                </wp:positionH>
+                <wp:positionV relativeFrom="paragraph">
+                  <wp:posOffset>133985</wp:posOffset>
+                </wp:positionV>
+                <wp:extent cx="45719" cy="2461260"/>
+                <wp:effectExtent l="88900" t="25400" r="31115" b="27940"/>
+                <wp:wrapNone/>
+                <wp:docPr id="143" name="Curved Connector 143"/>
+                <wp:cNvGraphicFramePr/>
+                <a:graphic xmlns:a="http://schemas.openxmlformats.org/drawingml/2006/main">
+                  <a:graphicData uri="http://schemas.microsoft.com/office/word/2010/wordprocessingShape">
+                    <wps:wsp>
+                      <wps:cNvCnPr/>
+                      <wps:spPr>
+                        <a:xfrm flipH="1" flipV="1">
+                          <a:off x="0" y="0"/>
+                          <a:ext cx="45719" cy="2461260"/>
+                        </a:xfrm>
+                        <a:prstGeom prst="curvedConnector3">
+                          <a:avLst>
+                            <a:gd name="adj1" fmla="val 237407"/>
+                          </a:avLst>
+                        </a:prstGeom>
+                        <a:ln>
+                          <a:headEnd type="triangle"/>
+                          <a:tailEnd type="triangle"/>
+                        </a:ln>
+                      </wps:spPr>
+                      <wps:style>
+                        <a:lnRef idx="3">
+                          <a:schemeClr val="dk1"/>
+                        </a:lnRef>
+                        <a:fillRef idx="0">
+                          <a:schemeClr val="dk1"/>
+                        </a:fillRef>
+                        <a:effectRef idx="2">
+                          <a:schemeClr val="dk1"/>
+                        </a:effectRef>
+                        <a:fontRef idx="minor">
+                          <a:schemeClr val="tx1"/>
+                        </a:fontRef>
+                      </wps:style>
+                      <wps:bodyPr/>
+                    </wps:wsp>
+                  </a:graphicData>
+                </a:graphic>
+                <wp14:sizeRelH relativeFrom="margin">
+                  <wp14:pctWidth>0</wp14:pctWidth>
+                </wp14:sizeRelH>
+                <wp14:sizeRelV relativeFrom="margin">
+                  <wp14:pctHeight>0</wp14:pctHeight>
+                </wp14:sizeRelV>
+              </wp:anchor>
+            </w:drawing>
+          </mc:Choice>
+          <mc:Fallback>
+            <w:pict>
+              <v:shapetype w14:anchorId="269E98DA" id="_x0000_t38" coordsize="21600,21600" o:spt="38" o:oned="t" path="m,c@0,0@1,5400@1,10800@1,16200@2,21600,21600,21600e" filled="f">
+                <v:formulas>
+                  <v:f eqn="mid #0 0"/>
+                  <v:f eqn="val #0"/>
+                  <v:f eqn="mid #0 21600"/>
+                </v:formulas>
+                <v:path arrowok="t" fillok="f" o:connecttype="none"/>
+                <v:handles>
+                  <v:h position="#0,center"/>
+                </v:handles>
+                <o:lock v:ext="edit" shapetype="t"/>
+              </v:shapetype>
+              <v:shape id="Curved Connector 143" o:spid="_x0000_s1026" type="#_x0000_t38" style="position:absolute;margin-left:289.6pt;margin-top:10.55pt;width:3.6pt;height:193.8pt;flip:x y;z-index:251770880;visibility:visible;mso-wrap-style:square;mso-width-percent:0;mso-height-percent:0;mso-wrap-distance-left:9pt;mso-wrap-distance-top:0;mso-wrap-distance-right:9pt;mso-wrap-distance-bottom:0;mso-position-horizontal:absolute;mso-position-horizontal-relative:text;mso-position-vertical:absolute;mso-position-vertical-relative:text;mso-width-percent:0;mso-height-percent:0;mso-width-relative:margin;mso-height-relative:margin" o:gfxdata="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" adj="51280" strokecolor="black [3200]" strokeweight="1.5pt">
+                <v:stroke startarrow="block" endarrow="block" joinstyle="miter"/>
+              </v:shape>
+            </w:pict>
+          </mc:Fallback>
+        </mc:AlternateContent>
+      </w:r>
+      <w:r>
+        <w:rPr>
+          <w:noProof/>
+        </w:rPr>
+        <mc:AlternateContent>
+          <mc:Choice Requires="wps">
+            <w:drawing>
+              <wp:anchor distT="0" distB="0" distL="114300" distR="114300" simplePos="0" relativeHeight="251769856" behindDoc="0" locked="0" layoutInCell="1" allowOverlap="1" wp14:anchorId="7C7EB894" wp14:editId="1DD18CA3">
+                <wp:simplePos x="0" y="0"/>
+                <wp:positionH relativeFrom="column">
+                  <wp:posOffset>4396740</wp:posOffset>
+                </wp:positionH>
+                <wp:positionV relativeFrom="paragraph">
+                  <wp:posOffset>469265</wp:posOffset>
+                </wp:positionV>
+                <wp:extent cx="45719" cy="553720"/>
+                <wp:effectExtent l="38100" t="25400" r="31115" b="30480"/>
+                <wp:wrapNone/>
+                <wp:docPr id="141" name="Straight Arrow Connector 141"/>
+                <wp:cNvGraphicFramePr/>
+                <a:graphic xmlns:a="http://schemas.openxmlformats.org/drawingml/2006/main">
+                  <a:graphicData uri="http://schemas.microsoft.com/office/word/2010/wordprocessingShape">
+                    <wps:wsp>
+                      <wps:cNvCnPr/>
+                      <wps:spPr>
+                        <a:xfrm flipV="1">
+                          <a:off x="0" y="0"/>
+                          <a:ext cx="45719" cy="553720"/>
+                        </a:xfrm>
+                        <a:prstGeom prst="straightConnector1">
+                          <a:avLst/>
+                        </a:prstGeom>
+                        <a:ln>
+                          <a:headEnd type="triangle"/>
+                          <a:tailEnd type="triangle"/>
+                        </a:ln>
+                      </wps:spPr>
+                      <wps:style>
+                        <a:lnRef idx="3">
+                          <a:schemeClr val="dk1"/>
+                        </a:lnRef>
+                        <a:fillRef idx="0">
+                          <a:schemeClr val="dk1"/>
+                        </a:fillRef>
+                        <a:effectRef idx="2">
+                          <a:schemeClr val="dk1"/>
+                        </a:effectRef>
+                        <a:fontRef idx="minor">
+                          <a:schemeClr val="tx1"/>
+                        </a:fontRef>
+                      </wps:style>
+                      <wps:bodyPr/>
+                    </wps:wsp>
+                  </a:graphicData>
+                </a:graphic>
+                <wp14:sizeRelH relativeFrom="margin">
+                  <wp14:pctWidth>0</wp14:pctWidth>
+                </wp14:sizeRelH>
+                <wp14:sizeRelV relativeFrom="margin">
+                  <wp14:pctHeight>0</wp14:pctHeight>
+                </wp14:sizeRelV>
+              </wp:anchor>
+            </w:drawing>
+          </mc:Choice>
+          <mc:Fallback>
+            <w:pict>
+              <v:shapetype w14:anchorId="53234832" id="_x0000_t32" coordsize="21600,21600" o:spt="32" o:oned="t" path="m,l21600,21600e" filled="f">
+                <v:path arrowok="t" fillok="f" o:connecttype="none"/>
+                <o:lock v:ext="edit" shapetype="t"/>
+              </v:shapetype>
+              <v:shape id="Straight Arrow Connector 141" o:spid="_x0000_s1026" type="#_x0000_t32" style="position:absolute;margin-left:346.2pt;margin-top:36.95pt;width:3.6pt;height:43.6pt;flip:y;z-index:251769856;visibility:visible;mso-wrap-style:square;mso-width-percent:0;mso-height-percent:0;mso-wrap-distance-left:9pt;mso-wrap-distance-top:0;mso-wrap-distance-right:9pt;mso-wrap-distance-bottom:0;mso-position-horizontal:absolute;mso-position-horizontal-relative:text;mso-position-vertical:absolute;mso-position-vertical-relative:text;mso-width-percent:0;mso-height-percent:0;mso-width-relative:margin;mso-height-relative:margin" o:gfxdata="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" strokecolor="black [3200]" strokeweight="1.5pt">
+                <v:stroke startarrow="block" endarrow="block" joinstyle="miter"/>
+              </v:shape>
+            </w:pict>
+          </mc:Fallback>
+        </mc:AlternateContent>
+      </w:r>
+      <w:r>
+        <w:rPr>
+          <w:noProof/>
+        </w:rPr>
+        <mc:AlternateContent>
+          <mc:Choice Requires="wps">
+            <w:drawing>
+              <wp:anchor distT="0" distB="0" distL="114300" distR="114300" simplePos="0" relativeHeight="251767808" behindDoc="0" locked="0" layoutInCell="1" allowOverlap="1" wp14:anchorId="5B210557" wp14:editId="66F2144D">
+                <wp:simplePos x="0" y="0"/>
+                <wp:positionH relativeFrom="column">
+                  <wp:posOffset>5166360</wp:posOffset>
+                </wp:positionH>
+                <wp:positionV relativeFrom="paragraph">
+                  <wp:posOffset>2541905</wp:posOffset>
+                </wp:positionV>
+                <wp:extent cx="274320" cy="58420"/>
+                <wp:effectExtent l="0" t="50800" r="0" b="55880"/>
+                <wp:wrapNone/>
+                <wp:docPr id="140" name="Straight Arrow Connector 140"/>
+                <wp:cNvGraphicFramePr/>
+                <a:graphic xmlns:a="http://schemas.openxmlformats.org/drawingml/2006/main">
+                  <a:graphicData uri="http://schemas.microsoft.com/office/word/2010/wordprocessingShape">
+                    <wps:wsp>
+                      <wps:cNvCnPr/>
+                      <wps:spPr>
+                        <a:xfrm>
+                          <a:off x="0" y="0"/>
+                          <a:ext cx="274320" cy="58420"/>
+                        </a:xfrm>
+                        <a:prstGeom prst="straightConnector1">
+                          <a:avLst/>
+                        </a:prstGeom>
+                        <a:ln>
+                          <a:headEnd type="triangle"/>
+                          <a:tailEnd type="triangle"/>
+                        </a:ln>
+                      </wps:spPr>
+                      <wps:style>
+                        <a:lnRef idx="3">
+                          <a:schemeClr val="dk1"/>
+                        </a:lnRef>
+                        <a:fillRef idx="0">
+                          <a:schemeClr val="dk1"/>
+                        </a:fillRef>
+                        <a:effectRef idx="2">
+                          <a:schemeClr val="dk1"/>
+                        </a:effectRef>
+                        <a:fontRef idx="minor">
+                          <a:schemeClr val="tx1"/>
+                        </a:fontRef>
+                      </wps:style>
+                      <wps:bodyPr/>
+                    </wps:wsp>
+                  </a:graphicData>
+                </a:graphic>
+                <wp14:sizeRelH relativeFrom="margin">
+                  <wp14:pctWidth>0</wp14:pctWidth>
+                </wp14:sizeRelH>
+                <wp14:sizeRelV relativeFrom="margin">
+                  <wp14:pctHeight>0</wp14:pctHeight>
+                </wp14:sizeRelV>
+              </wp:anchor>
+            </w:drawing>
+          </mc:Choice>
+          <mc:Fallback>
+            <w:pict>
+              <v:shape w14:anchorId="12F8C2D3" id="Straight Arrow Connector 140" o:spid="_x0000_s1026" type="#_x0000_t32" style="position:absolute;margin-left:406.8pt;margin-top:200.15pt;width:21.6pt;height:4.6pt;z-index:251767808;visibility:visible;mso-wrap-style:square;mso-width-percent:0;mso-height-percent:0;mso-wrap-distance-left:9pt;mso-wrap-distance-top:0;mso-wrap-distance-right:9pt;mso-wrap-distance-bottom:0;mso-position-horizontal:absolute;mso-position-horizontal-relative:text;mso-position-vertical:absolute;mso-position-vertical-relative:text;mso-width-percent:0;mso-height-percent:0;mso-width-relative:margin;mso-height-relative:margin" o:gfxdata="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" strokecolor="black [3200]" strokeweight="1.5pt">
+                <v:stroke startarrow="block" endarrow="block" joinstyle="miter"/>
+              </v:shape>
+            </w:pict>
+          </mc:Fallback>
+        </mc:AlternateContent>
+      </w:r>
+      <w:r>
+        <w:rPr>
+          <w:noProof/>
+        </w:rPr>
+        <mc:AlternateContent>
+          <mc:Choice Requires="wps">
+            <w:drawing>
+              <wp:anchor distT="0" distB="0" distL="114300" distR="114300" simplePos="0" relativeHeight="251744256" behindDoc="0" locked="0" layoutInCell="1" allowOverlap="1" wp14:anchorId="461DEE70" wp14:editId="35E05077">
+                <wp:simplePos x="0" y="0"/>
+                <wp:positionH relativeFrom="column">
+                  <wp:posOffset>5387340</wp:posOffset>
+                </wp:positionH>
+                <wp:positionV relativeFrom="paragraph">
+                  <wp:posOffset>2252345</wp:posOffset>
+                </wp:positionV>
+                <wp:extent cx="1485900" cy="670560"/>
+                <wp:effectExtent l="0" t="0" r="12700" b="15240"/>
+                <wp:wrapNone/>
+                <wp:docPr id="126" name="Rounded Rectangle 126"/>
+                <wp:cNvGraphicFramePr/>
+                <a:graphic xmlns:a="http://schemas.openxmlformats.org/drawingml/2006/main">
+                  <a:graphicData uri="http://schemas.microsoft.com/office/word/2010/wordprocessingShape">
+                    <wps:wsp>
+                      <wps:cNvSpPr/>
+                      <wps:spPr>
+                        <a:xfrm>
+                          <a:off x="0" y="0"/>
+                          <a:ext cx="1485900" cy="670560"/>
+                        </a:xfrm>
+                        <a:prstGeom prst="roundRect">
+                          <a:avLst/>
+                        </a:prstGeom>
+                      </wps:spPr>
+                      <wps:style>
+                        <a:lnRef idx="2">
+                          <a:schemeClr val="accent3">
+                            <a:shade val="50000"/>
+                          </a:schemeClr>
+                        </a:lnRef>
+                        <a:fillRef idx="1">
+                          <a:schemeClr val="accent3"/>
+                        </a:fillRef>
+                        <a:effectRef idx="0">
+                          <a:schemeClr val="accent3"/>
+                        </a:effectRef>
+                        <a:fontRef idx="minor">
+                          <a:schemeClr val="lt1"/>
+                        </a:fontRef>
+                      </wps:style>
+                      <wps:txbx>
+                        <w:txbxContent>
+                          <w:p>
+                            <w:pPr>
+                              <w:jc w:val="center"/>
+                              <w:rPr>
+                                <w:lang w:val="en-US"/>
+                              </w:rPr>
+                            </w:pPr>
+                            <w:r>
+                              <w:rPr>
+                                <w:lang w:val="en-US"/>
+                              </w:rPr>
+                              <w:t>Task History</w:t>
+                            </w:r>
+                          </w:p>
+                        </w:txbxContent>
+                      </wps:txbx>
+                      <wps:bodyPr rot="0" spcFirstLastPara="0" vertOverflow="overflow" horzOverflow="overflow" vert="horz" wrap="square" lIns="91440" tIns="45720" rIns="91440" bIns="45720" numCol="1" spcCol="0" rtlCol="0" fromWordArt="0" anchor="ctr" anchorCtr="0" forceAA="0" compatLnSpc="1">
+                        <a:prstTxWarp prst="textNoShape">
+                          <a:avLst/>
+                        </a:prstTxWarp>
+                        <a:noAutofit/>
+                      </wps:bodyPr>
+                    </wps:wsp>
+                  </a:graphicData>
+                </a:graphic>
+              </wp:anchor>
+            </w:drawing>
+          </mc:Choice>
+          <mc:Fallback>
+            <w:pict>
+              <v:roundrect w14:anchorId="461DEE70" id="Rounded Rectangle 126" o:spid="_x0000_s1128" style="position:absolute;margin-left:424.2pt;margin-top:177.35pt;width:117pt;height:52.8pt;z-index:251744256;visibility:visible;mso-wrap-style:square;mso-wrap-distance-left:9pt;mso-wrap-distance-top:0;mso-wrap-distance-right:9pt;mso-wrap-distance-bottom:0;mso-position-horizontal:absolute;mso-position-horizontal-relative:text;mso-position-vertical:absolute;mso-position-vertical-relative:text;v-text-anchor:middle" arcsize="10923f" o:gfxdata="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" fillcolor="#a5a5a5 [3206]" strokecolor="#525252 [1606]" strokeweight="1pt">
+                <v:stroke joinstyle="miter"/>
+                <v:textbox>
+                  <w:txbxContent>
+                    <w:p>
+                      <w:pPr>
+                        <w:jc w:val="center"/>
+                        <w:rPr>
+                          <w:lang w:val="en-US"/>
+                        </w:rPr>
+                      </w:pPr>
+                      <w:r>
+                        <w:rPr>
+                          <w:lang w:val="en-US"/>
+                        </w:rPr>
+                        <w:t>Task History</w:t>
+                      </w:r>
+                    </w:p>
+                  </w:txbxContent>
+                </v:textbox>
+              </v:roundrect>
+            </w:pict>
+          </mc:Fallback>
+        </mc:AlternateContent>
+      </w:r>
+      <w:r>
+        <w:rPr>
+          <w:noProof/>
+        </w:rPr>
+        <mc:AlternateContent>
+          <mc:Choice Requires="wps">
+            <w:drawing>
+              <wp:anchor distT="0" distB="0" distL="114300" distR="114300" simplePos="0" relativeHeight="251765760" behindDoc="0" locked="0" layoutInCell="1" allowOverlap="1" wp14:anchorId="683C99C3" wp14:editId="54EACDFE">
+                <wp:simplePos x="0" y="0"/>
+                <wp:positionH relativeFrom="column">
+                  <wp:posOffset>7254240</wp:posOffset>
+                </wp:positionH>
+                <wp:positionV relativeFrom="paragraph">
+                  <wp:posOffset>136526</wp:posOffset>
+                </wp:positionV>
+                <wp:extent cx="373380" cy="464820"/>
+                <wp:effectExtent l="25400" t="25400" r="33020" b="30480"/>
+                <wp:wrapNone/>
+                <wp:docPr id="139" name="Straight Arrow Connector 139"/>
+                <wp:cNvGraphicFramePr/>
+                <a:graphic xmlns:a="http://schemas.openxmlformats.org/drawingml/2006/main">
+                  <a:graphicData uri="http://schemas.microsoft.com/office/word/2010/wordprocessingShape">
+                    <wps:wsp>
+                      <wps:cNvCnPr/>
+                      <wps:spPr>
+                        <a:xfrm flipV="1">
+                          <a:off x="0" y="0"/>
+                          <a:ext cx="373380" cy="464820"/>
+                        </a:xfrm>
+                        <a:prstGeom prst="straightConnector1">
+                          <a:avLst/>
+                        </a:prstGeom>
+                        <a:ln>
+                          <a:headEnd type="triangle"/>
+                          <a:tailEnd type="triangle"/>
+                        </a:ln>
+                      </wps:spPr>
+                      <wps:style>
+                        <a:lnRef idx="3">
+                          <a:schemeClr val="dk1"/>
+                        </a:lnRef>
+                        <a:fillRef idx="0">
+                          <a:schemeClr val="dk1"/>
+                        </a:fillRef>
+                        <a:effectRef idx="2">
+                          <a:schemeClr val="dk1"/>
+                        </a:effectRef>
+                        <a:fontRef idx="minor">
+                          <a:schemeClr val="tx1"/>
+                        </a:fontRef>
+                      </wps:style>
+                      <wps:bodyPr/>
+                    </wps:wsp>
+                  </a:graphicData>
+                </a:graphic>
+                <wp14:sizeRelH relativeFrom="margin">
+                  <wp14:pctWidth>0</wp14:pctWidth>
+                </wp14:sizeRelH>
+                <wp14:sizeRelV relativeFrom="margin">
+                  <wp14:pctHeight>0</wp14:pctHeight>
+                </wp14:sizeRelV>
+              </wp:anchor>
+            </w:drawing>
+          </mc:Choice>
+          <mc:Fallback>
+            <w:pict>
+              <v:shape w14:anchorId="529D765F" id="Straight Arrow Connector 139" o:spid="_x0000_s1026" type="#_x0000_t32" style="position:absolute;margin-left:571.2pt;margin-top:10.75pt;width:29.4pt;height:36.6pt;flip:y;z-index:251765760;visibility:visible;mso-wrap-style:square;mso-width-percent:0;mso-height-percent:0;mso-wrap-distance-left:9pt;mso-wrap-distance-top:0;mso-wrap-distance-right:9pt;mso-wrap-distance-bottom:0;mso-position-horizontal:absolute;mso-position-horizontal-relative:text;mso-position-vertical:absolute;mso-position-vertical-relative:text;mso-width-percent:0;mso-height-percent:0;mso-width-relative:margin;mso-height-relative:margin" o:gfxdata="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" strokecolor="black [3200]" strokeweight="1.5pt">
+                <v:stroke startarrow="block" endarrow="block" joinstyle="miter"/>
+              </v:shape>
+            </w:pict>
+          </mc:Fallback>
+        </mc:AlternateContent>
+      </w:r>
+      <w:r>
+        <w:rPr>
+          <w:noProof/>
+        </w:rPr>
+        <mc:AlternateContent>
+          <mc:Choice Requires="wps">
+            <w:drawing>
+              <wp:anchor distT="0" distB="0" distL="114300" distR="114300" simplePos="0" relativeHeight="251763712" behindDoc="0" locked="0" layoutInCell="1" allowOverlap="1" wp14:anchorId="0B4E0E35" wp14:editId="3B38C2F2">
+                <wp:simplePos x="0" y="0"/>
+                <wp:positionH relativeFrom="column">
+                  <wp:posOffset>7254240</wp:posOffset>
+                </wp:positionH>
+                <wp:positionV relativeFrom="paragraph">
+                  <wp:posOffset>936625</wp:posOffset>
+                </wp:positionV>
+                <wp:extent cx="373380" cy="515620"/>
+                <wp:effectExtent l="25400" t="25400" r="33020" b="30480"/>
+                <wp:wrapNone/>
+                <wp:docPr id="138" name="Straight Arrow Connector 138"/>
+                <wp:cNvGraphicFramePr/>
+                <a:graphic xmlns:a="http://schemas.openxmlformats.org/drawingml/2006/main">
+                  <a:graphicData uri="http://schemas.microsoft.com/office/word/2010/wordprocessingShape">
+                    <wps:wsp>
+                      <wps:cNvCnPr/>
+                      <wps:spPr>
+                        <a:xfrm>
+                          <a:off x="0" y="0"/>
+                          <a:ext cx="373380" cy="515620"/>
+                        </a:xfrm>
+                        <a:prstGeom prst="straightConnector1">
+                          <a:avLst/>
+                        </a:prstGeom>
+                        <a:ln>
+                          <a:headEnd type="triangle"/>
+                          <a:tailEnd type="triangle"/>
+                        </a:ln>
+                      </wps:spPr>
+                      <wps:style>
+                        <a:lnRef idx="3">
+                          <a:schemeClr val="dk1"/>
+                        </a:lnRef>
+                        <a:fillRef idx="0">
+                          <a:schemeClr val="dk1"/>
+                        </a:fillRef>
+                        <a:effectRef idx="2">
+                          <a:schemeClr val="dk1"/>
+                        </a:effectRef>
+                        <a:fontRef idx="minor">
+                          <a:schemeClr val="tx1"/>
+                        </a:fontRef>
+                      </wps:style>
+                      <wps:bodyPr/>
+                    </wps:wsp>
+                  </a:graphicData>
+                </a:graphic>
+                <wp14:sizeRelH relativeFrom="margin">
+                  <wp14:pctWidth>0</wp14:pctWidth>
+                </wp14:sizeRelH>
+                <wp14:sizeRelV relativeFrom="margin">
+                  <wp14:pctHeight>0</wp14:pctHeight>
+                </wp14:sizeRelV>
+              </wp:anchor>
+            </w:drawing>
+          </mc:Choice>
+          <mc:Fallback>
+            <w:pict>
+              <v:shape w14:anchorId="5632213D" id="Straight Arrow Connector 138" o:spid="_x0000_s1026" type="#_x0000_t32" style="position:absolute;margin-left:571.2pt;margin-top:73.75pt;width:29.4pt;height:40.6pt;z-index:251763712;visibility:visible;mso-wrap-style:square;mso-width-percent:0;mso-height-percent:0;mso-wrap-distance-left:9pt;mso-wrap-distance-top:0;mso-wrap-distance-right:9pt;mso-wrap-distance-bottom:0;mso-position-horizontal:absolute;mso-position-horizontal-relative:text;mso-position-vertical:absolute;mso-position-vertical-relative:text;mso-width-percent:0;mso-height-percent:0;mso-width-relative:margin;mso-height-relative:margin" o:gfxdata="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" strokecolor="black [3200]" strokeweight="1.5pt">
+                <v:stroke startarrow="block" endarrow="block" joinstyle="miter"/>
+              </v:shape>
+            </w:pict>
+          </mc:Fallback>
+        </mc:AlternateContent>
+      </w:r>
+      <w:r>
+        <w:rPr>
+          <w:noProof/>
+        </w:rPr>
+        <mc:AlternateContent>
+          <mc:Choice Requires="wps">
+            <w:drawing>
+              <wp:anchor distT="0" distB="0" distL="114300" distR="114300" simplePos="0" relativeHeight="251761664" behindDoc="0" locked="0" layoutInCell="1" allowOverlap="1" wp14:anchorId="698F213E" wp14:editId="6DBEE9CC">
+                <wp:simplePos x="0" y="0"/>
+                <wp:positionH relativeFrom="column">
+                  <wp:posOffset>7254240</wp:posOffset>
+                </wp:positionH>
+                <wp:positionV relativeFrom="paragraph">
+                  <wp:posOffset>799466</wp:posOffset>
+                </wp:positionV>
+                <wp:extent cx="375920" cy="45719"/>
+                <wp:effectExtent l="0" t="63500" r="17780" b="56515"/>
+                <wp:wrapNone/>
+                <wp:docPr id="137" name="Straight Arrow Connector 137"/>
+                <wp:cNvGraphicFramePr/>
+                <a:graphic xmlns:a="http://schemas.openxmlformats.org/drawingml/2006/main">
+                  <a:graphicData uri="http://schemas.microsoft.com/office/word/2010/wordprocessingShape">
+                    <wps:wsp>
+                      <wps:cNvCnPr/>
+                      <wps:spPr>
+                        <a:xfrm>
+                          <a:off x="0" y="0"/>
+                          <a:ext cx="375920" cy="45719"/>
+                        </a:xfrm>
+                        <a:prstGeom prst="straightConnector1">
+                          <a:avLst/>
+                        </a:prstGeom>
+                        <a:ln>
+                          <a:headEnd type="triangle"/>
+                          <a:tailEnd type="triangle"/>
+                        </a:ln>
+                      </wps:spPr>
+                      <wps:style>
+                        <a:lnRef idx="3">
+                          <a:schemeClr val="dk1"/>
+                        </a:lnRef>
+                        <a:fillRef idx="0">
+                          <a:schemeClr val="dk1"/>
+                        </a:fillRef>
+                        <a:effectRef idx="2">
+                          <a:schemeClr val="dk1"/>
+                        </a:effectRef>
+                        <a:fontRef idx="minor">
+                          <a:schemeClr val="tx1"/>
+                        </a:fontRef>
+                      </wps:style>
+                      <wps:bodyPr/>
+                    </wps:wsp>
+                  </a:graphicData>
+                </a:graphic>
+                <wp14:sizeRelH relativeFrom="margin">
+                  <wp14:pctWidth>0</wp14:pctWidth>
+                </wp14:sizeRelH>
+                <wp14:sizeRelV relativeFrom="margin">
+                  <wp14:pctHeight>0</wp14:pctHeight>
+                </wp14:sizeRelV>
+              </wp:anchor>
+            </w:drawing>
+          </mc:Choice>
+          <mc:Fallback>
+            <w:pict>
+              <v:shape w14:anchorId="172D850A" id="Straight Arrow Connector 137" o:spid="_x0000_s1026" type="#_x0000_t32" style="position:absolute;margin-left:571.2pt;margin-top:62.95pt;width:29.6pt;height:3.6pt;z-index:251761664;visibility:visible;mso-wrap-style:square;mso-width-percent:0;mso-height-percent:0;mso-wrap-distance-left:9pt;mso-wrap-distance-top:0;mso-wrap-distance-right:9pt;mso-wrap-distance-bottom:0;mso-position-horizontal:absolute;mso-position-horizontal-relative:text;mso-position-vertical:absolute;mso-position-vertical-relative:text;mso-width-percent:0;mso-height-percent:0;mso-width-relative:margin;mso-height-relative:margin" o:gfxdata="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" strokecolor="black [3200]" strokeweight="1.5pt">
+                <v:stroke startarrow="block" endarrow="block" joinstyle="miter"/>
+              </v:shape>
+            </w:pict>
+          </mc:Fallback>
+        </mc:AlternateContent>
+      </w:r>
+      <w:r>
+        <w:rPr>
+          <w:noProof/>
+        </w:rPr>
+        <mc:AlternateContent>
+          <mc:Choice Requires="wps">
+            <w:drawing>
+              <wp:anchor distT="0" distB="0" distL="114300" distR="114300" simplePos="0" relativeHeight="251759616" behindDoc="0" locked="0" layoutInCell="1" allowOverlap="1" wp14:anchorId="6286EB27" wp14:editId="49DEA107">
+                <wp:simplePos x="0" y="0"/>
+                <wp:positionH relativeFrom="column">
+                  <wp:posOffset>7627620</wp:posOffset>
+                </wp:positionH>
+                <wp:positionV relativeFrom="paragraph">
+                  <wp:posOffset>1216025</wp:posOffset>
+                </wp:positionV>
+                <wp:extent cx="1485900" cy="670560"/>
+                <wp:effectExtent l="0" t="0" r="12700" b="15240"/>
+                <wp:wrapNone/>
+                <wp:docPr id="136" name="Rounded Rectangle 136"/>
+                <wp:cNvGraphicFramePr/>
+                <a:graphic xmlns:a="http://schemas.openxmlformats.org/drawingml/2006/main">
+                  <a:graphicData uri="http://schemas.microsoft.com/office/word/2010/wordprocessingShape">
+                    <wps:wsp>
+                      <wps:cNvSpPr/>
+                      <wps:spPr>
+                        <a:xfrm>
+                          <a:off x="0" y="0"/>
+                          <a:ext cx="1485900" cy="670560"/>
+                        </a:xfrm>
+                        <a:prstGeom prst="roundRect">
+                          <a:avLst/>
+                        </a:prstGeom>
+                      </wps:spPr>
+                      <wps:style>
+                        <a:lnRef idx="2">
+                          <a:schemeClr val="accent3">
+                            <a:shade val="50000"/>
+                          </a:schemeClr>
+                        </a:lnRef>
+                        <a:fillRef idx="1">
+                          <a:schemeClr val="accent3"/>
+                        </a:fillRef>
+                        <a:effectRef idx="0">
+                          <a:schemeClr val="accent3"/>
+                        </a:effectRef>
+                        <a:fontRef idx="minor">
+                          <a:schemeClr val="lt1"/>
+                        </a:fontRef>
+                      </wps:style>
+                      <wps:txbx>
+                        <w:txbxContent>
+                          <w:p>
+                            <w:pPr>
+                              <w:jc w:val="center"/>
+                              <w:rPr>
+                                <w:lang w:val="en-US"/>
+                              </w:rPr>
+                            </w:pPr>
+                            <w:r>
+                              <w:rPr>
+                                <w:lang w:val="en-US"/>
+                              </w:rPr>
+                              <w:t>Users Tasks</w:t>
+                            </w:r>
+                          </w:p>
+                        </w:txbxContent>
+                      </wps:txbx>
+                      <wps:bodyPr rot="0" spcFirstLastPara="0" vertOverflow="overflow" horzOverflow="overflow" vert="horz" wrap="square" lIns="91440" tIns="45720" rIns="91440" bIns="45720" numCol="1" spcCol="0" rtlCol="0" fromWordArt="0" anchor="ctr" anchorCtr="0" forceAA="0" compatLnSpc="1">
+                        <a:prstTxWarp prst="textNoShape">
+                          <a:avLst/>
+                        </a:prstTxWarp>
+                        <a:noAutofit/>
+                      </wps:bodyPr>
+                    </wps:wsp>
+                  </a:graphicData>
+                </a:graphic>
+              </wp:anchor>
+            </w:drawing>
+          </mc:Choice>
+          <mc:Fallback>
+            <w:pict>
+              <v:roundrect w14:anchorId="6286EB27" id="Rounded Rectangle 136" o:spid="_x0000_s1129" style="position:absolute;margin-left:600.6pt;margin-top:95.75pt;width:117pt;height:52.8pt;z-index:251759616;visibility:visible;mso-wrap-style:square;mso-wrap-distance-left:9pt;mso-wrap-distance-top:0;mso-wrap-distance-right:9pt;mso-wrap-distance-bottom:0;mso-position-horizontal:absolute;mso-position-horizontal-relative:text;mso-position-vertical:absolute;mso-position-vertical-relative:text;v-text-anchor:middle" arcsize="10923f" o:gfxdata="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" fillcolor="#a5a5a5 [3206]" strokecolor="#525252 [1606]" strokeweight="1pt">
+                <v:stroke joinstyle="miter"/>
+                <v:textbox>
+                  <w:txbxContent>
+                    <w:p>
+                      <w:pPr>
+                        <w:jc w:val="center"/>
+                        <w:rPr>
+                          <w:lang w:val="en-US"/>
+                        </w:rPr>
+                      </w:pPr>
+                      <w:r>
+                        <w:rPr>
+                          <w:lang w:val="en-US"/>
+                        </w:rPr>
+                        <w:t>Users Tasks</w:t>
+                      </w:r>
+                    </w:p>
+                  </w:txbxContent>
+                </v:textbox>
+              </v:roundrect>
+            </w:pict>
+          </mc:Fallback>
+        </mc:AlternateContent>
+      </w:r>
+      <w:r>
+        <w:rPr>
+          <w:noProof/>
+        </w:rPr>
+        <mc:AlternateContent>
+          <mc:Choice Requires="wps">
+            <w:drawing>
+              <wp:anchor distT="0" distB="0" distL="114300" distR="114300" simplePos="0" relativeHeight="251757568" behindDoc="0" locked="0" layoutInCell="1" allowOverlap="1" wp14:anchorId="6B54D740" wp14:editId="52FDF3EB">
+                <wp:simplePos x="0" y="0"/>
+                <wp:positionH relativeFrom="column">
+                  <wp:posOffset>7627620</wp:posOffset>
+                </wp:positionH>
+                <wp:positionV relativeFrom="paragraph">
+                  <wp:posOffset>431165</wp:posOffset>
+                </wp:positionV>
+                <wp:extent cx="1485900" cy="670560"/>
+                <wp:effectExtent l="0" t="0" r="12700" b="15240"/>
+                <wp:wrapNone/>
+                <wp:docPr id="135" name="Rounded Rectangle 135"/>
+                <wp:cNvGraphicFramePr/>
+                <a:graphic xmlns:a="http://schemas.openxmlformats.org/drawingml/2006/main">
+                  <a:graphicData uri="http://schemas.microsoft.com/office/word/2010/wordprocessingShape">
+                    <wps:wsp>
+                      <wps:cNvSpPr/>
+                      <wps:spPr>
+                        <a:xfrm>
+                          <a:off x="0" y="0"/>
+                          <a:ext cx="1485900" cy="670560"/>
+                        </a:xfrm>
+                        <a:prstGeom prst="roundRect">
+                          <a:avLst/>
+                        </a:prstGeom>
+                      </wps:spPr>
+                      <wps:style>
+                        <a:lnRef idx="2">
+                          <a:schemeClr val="accent3">
+                            <a:shade val="50000"/>
+                          </a:schemeClr>
+                        </a:lnRef>
+                        <a:fillRef idx="1">
+                          <a:schemeClr val="accent3"/>
+                        </a:fillRef>
+                        <a:effectRef idx="0">
+                          <a:schemeClr val="accent3"/>
+                        </a:effectRef>
+                        <a:fontRef idx="minor">
+                          <a:schemeClr val="lt1"/>
+                        </a:fontRef>
+                      </wps:style>
+                      <wps:txbx>
+                        <w:txbxContent>
+                          <w:p>
+                            <w:pPr>
+                              <w:jc w:val="center"/>
+                              <w:rPr>
+                                <w:lang w:val="en-US"/>
+                              </w:rPr>
+                            </w:pPr>
+                            <w:r>
+                              <w:rPr>
+                                <w:lang w:val="en-US"/>
+                              </w:rPr>
+                              <w:t>Users Tasks</w:t>
+                            </w:r>
+                          </w:p>
+                        </w:txbxContent>
+                      </wps:txbx>
+                      <wps:bodyPr rot="0" spcFirstLastPara="0" vertOverflow="overflow" horzOverflow="overflow" vert="horz" wrap="square" lIns="91440" tIns="45720" rIns="91440" bIns="45720" numCol="1" spcCol="0" rtlCol="0" fromWordArt="0" anchor="ctr" anchorCtr="0" forceAA="0" compatLnSpc="1">
+                        <a:prstTxWarp prst="textNoShape">
+                          <a:avLst/>
+                        </a:prstTxWarp>
+                        <a:noAutofit/>
+                      </wps:bodyPr>
+                    </wps:wsp>
+                  </a:graphicData>
+                </a:graphic>
+              </wp:anchor>
+            </w:drawing>
+          </mc:Choice>
+          <mc:Fallback>
+            <w:pict>
+              <v:roundrect w14:anchorId="6B54D740" id="Rounded Rectangle 135" o:spid="_x0000_s1130" style="position:absolute;margin-left:600.6pt;margin-top:33.95pt;width:117pt;height:52.8pt;z-index:251757568;visibility:visible;mso-wrap-style:square;mso-wrap-distance-left:9pt;mso-wrap-distance-top:0;mso-wrap-distance-right:9pt;mso-wrap-distance-bottom:0;mso-position-horizontal:absolute;mso-position-horizontal-relative:text;mso-position-vertical:absolute;mso-position-vertical-relative:text;v-text-anchor:middle" arcsize="10923f" o:gfxdata="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" fillcolor="#a5a5a5 [3206]" strokecolor="#525252 [1606]" strokeweight="1pt">
+                <v:stroke joinstyle="miter"/>
+                <v:textbox>
+                  <w:txbxContent>
+                    <w:p>
+                      <w:pPr>
+                        <w:jc w:val="center"/>
+                        <w:rPr>
+                          <w:lang w:val="en-US"/>
+                        </w:rPr>
+                      </w:pPr>
+                      <w:r>
+                        <w:rPr>
+                          <w:lang w:val="en-US"/>
+                        </w:rPr>
+                        <w:t>Users Tasks</w:t>
+                      </w:r>
+                    </w:p>
+                  </w:txbxContent>
+                </v:textbox>
+              </v:roundrect>
+            </w:pict>
+          </mc:Fallback>
+        </mc:AlternateContent>
+      </w:r>
+      <w:r>
+        <w:rPr>
+          <w:noProof/>
+        </w:rPr>
+        <mc:AlternateContent>
+          <mc:Choice Requires="wps">
+            <w:drawing>
+              <wp:anchor distT="0" distB="0" distL="114300" distR="114300" simplePos="0" relativeHeight="251755520" behindDoc="0" locked="0" layoutInCell="1" allowOverlap="1" wp14:anchorId="3056EC05" wp14:editId="14D14AAB">
+                <wp:simplePos x="0" y="0"/>
+                <wp:positionH relativeFrom="column">
+                  <wp:posOffset>4396740</wp:posOffset>
+                </wp:positionH>
+                <wp:positionV relativeFrom="paragraph">
+                  <wp:posOffset>1698625</wp:posOffset>
+                </wp:positionV>
+                <wp:extent cx="45719" cy="553720"/>
+                <wp:effectExtent l="38100" t="25400" r="31115" b="30480"/>
+                <wp:wrapNone/>
+                <wp:docPr id="134" name="Straight Arrow Connector 134"/>
+                <wp:cNvGraphicFramePr/>
+                <a:graphic xmlns:a="http://schemas.openxmlformats.org/drawingml/2006/main">
+                  <a:graphicData uri="http://schemas.microsoft.com/office/word/2010/wordprocessingShape">
+                    <wps:wsp>
+                      <wps:cNvCnPr/>
+                      <wps:spPr>
+                        <a:xfrm flipV="1">
+                          <a:off x="0" y="0"/>
+                          <a:ext cx="45719" cy="553720"/>
+                        </a:xfrm>
+                        <a:prstGeom prst="straightConnector1">
+                          <a:avLst/>
+                        </a:prstGeom>
+                        <a:ln>
+                          <a:headEnd type="triangle"/>
+                          <a:tailEnd type="triangle"/>
+                        </a:ln>
+                      </wps:spPr>
+                      <wps:style>
+                        <a:lnRef idx="3">
+                          <a:schemeClr val="dk1"/>
+                        </a:lnRef>
+                        <a:fillRef idx="0">
+                          <a:schemeClr val="dk1"/>
+                        </a:fillRef>
+                        <a:effectRef idx="2">
+                          <a:schemeClr val="dk1"/>
+                        </a:effectRef>
+                        <a:fontRef idx="minor">
+                          <a:schemeClr val="tx1"/>
+                        </a:fontRef>
+                      </wps:style>
+                      <wps:bodyPr/>
+                    </wps:wsp>
+                  </a:graphicData>
+                </a:graphic>
+                <wp14:sizeRelH relativeFrom="margin">
+                  <wp14:pctWidth>0</wp14:pctWidth>
+                </wp14:sizeRelH>
+                <wp14:sizeRelV relativeFrom="margin">
+                  <wp14:pctHeight>0</wp14:pctHeight>
+                </wp14:sizeRelV>
+              </wp:anchor>
+            </w:drawing>
+          </mc:Choice>
+          <mc:Fallback>
+            <w:pict>
+              <v:shape w14:anchorId="77194987" id="Straight Arrow Connector 134" o:spid="_x0000_s1026" type="#_x0000_t32" style="position:absolute;margin-left:346.2pt;margin-top:133.75pt;width:3.6pt;height:43.6pt;flip:y;z-index:251755520;visibility:visible;mso-wrap-style:square;mso-width-percent:0;mso-height-percent:0;mso-wrap-distance-left:9pt;mso-wrap-distance-top:0;mso-wrap-distance-right:9pt;mso-wrap-distance-bottom:0;mso-position-horizontal:absolute;mso-position-horizontal-relative:text;mso-position-vertical:absolute;mso-position-vertical-relative:text;mso-width-percent:0;mso-height-percent:0;mso-width-relative:margin;mso-height-relative:margin" o:gfxdata="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" strokecolor="black [3200]" strokeweight="1.5pt">
+                <v:stroke startarrow="block" endarrow="block" joinstyle="miter"/>
+              </v:shape>
+            </w:pict>
+          </mc:Fallback>
+        </mc:AlternateContent>
+      </w:r>
+      <w:r>
+        <w:rPr>
+          <w:noProof/>
+        </w:rPr>
+        <mc:AlternateContent>
+          <mc:Choice Requires="wps">
+            <w:drawing>
+              <wp:anchor distT="0" distB="0" distL="114300" distR="114300" simplePos="0" relativeHeight="251740160" behindDoc="0" locked="0" layoutInCell="1" allowOverlap="1" wp14:anchorId="52404A44" wp14:editId="27674CAB">
+                <wp:simplePos x="0" y="0"/>
+                <wp:positionH relativeFrom="column">
+                  <wp:posOffset>3680460</wp:posOffset>
+                </wp:positionH>
+                <wp:positionV relativeFrom="paragraph">
+                  <wp:posOffset>2252345</wp:posOffset>
+                </wp:positionV>
+                <wp:extent cx="1485900" cy="670560"/>
+                <wp:effectExtent l="0" t="0" r="12700" b="15240"/>
+                <wp:wrapNone/>
+                <wp:docPr id="124" name="Rounded Rectangle 124"/>
+                <wp:cNvGraphicFramePr/>
+                <a:graphic xmlns:a="http://schemas.openxmlformats.org/drawingml/2006/main">
+                  <a:graphicData uri="http://schemas.microsoft.com/office/word/2010/wordprocessingShape">
+                    <wps:wsp>
+                      <wps:cNvSpPr/>
+                      <wps:spPr>
+                        <a:xfrm>
+                          <a:off x="0" y="0"/>
+                          <a:ext cx="1485900" cy="670560"/>
+                        </a:xfrm>
+                        <a:prstGeom prst="roundRect">
+                          <a:avLst/>
+                        </a:prstGeom>
+                      </wps:spPr>
+                      <wps:style>
+                        <a:lnRef idx="2">
+                          <a:schemeClr val="accent3">
+                            <a:shade val="50000"/>
+                          </a:schemeClr>
+                        </a:lnRef>
+                        <a:fillRef idx="1">
+                          <a:schemeClr val="accent3"/>
+                        </a:fillRef>
+                        <a:effectRef idx="0">
+                          <a:schemeClr val="accent3"/>
+                        </a:effectRef>
+                        <a:fontRef idx="minor">
+                          <a:schemeClr val="lt1"/>
+                        </a:fontRef>
+                      </wps:style>
+                      <wps:txbx>
+                        <w:txbxContent>
+                          <w:p>
+                            <w:pPr>
+                              <w:jc w:val="center"/>
+                              <w:rPr>
+                                <w:lang w:val="en-US"/>
+                              </w:rPr>
+                            </w:pPr>
+                            <w:r>
+                              <w:rPr>
+                                <w:lang w:val="en-US"/>
+                              </w:rPr>
+                              <w:t>Project Board with Tasks</w:t>
+                            </w:r>
+                          </w:p>
+                        </w:txbxContent>
+                      </wps:txbx>
+                      <wps:bodyPr rot="0" spcFirstLastPara="0" vertOverflow="overflow" horzOverflow="overflow" vert="horz" wrap="square" lIns="91440" tIns="45720" rIns="91440" bIns="45720" numCol="1" spcCol="0" rtlCol="0" fromWordArt="0" anchor="ctr" anchorCtr="0" forceAA="0" compatLnSpc="1">
+                        <a:prstTxWarp prst="textNoShape">
+                          <a:avLst/>
+                        </a:prstTxWarp>
+                        <a:noAutofit/>
+                      </wps:bodyPr>
+                    </wps:wsp>
+                  </a:graphicData>
+                </a:graphic>
+              </wp:anchor>
+            </w:drawing>
+          </mc:Choice>
+          <mc:Fallback>
+            <w:pict>
+              <v:roundrect w14:anchorId="52404A44" id="Rounded Rectangle 124" o:spid="_x0000_s1131" style="position:absolute;margin-left:289.8pt;margin-top:177.35pt;width:117pt;height:52.8pt;z-index:251740160;visibility:visible;mso-wrap-style:square;mso-wrap-distance-left:9pt;mso-wrap-distance-top:0;mso-wrap-distance-right:9pt;mso-wrap-distance-bottom:0;mso-position-horizontal:absolute;mso-position-horizontal-relative:text;mso-position-vertical:absolute;mso-position-vertical-relative:text;v-text-anchor:middle" arcsize="10923f" o:gfxdata="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" fillcolor="#a5a5a5 [3206]" strokecolor="#525252 [1606]" strokeweight="1pt">
+                <v:stroke joinstyle="miter"/>
+                <v:textbox>
+                  <w:txbxContent>
+                    <w:p>
+                      <w:pPr>
+                        <w:jc w:val="center"/>
+                        <w:rPr>
+                          <w:lang w:val="en-US"/>
+                        </w:rPr>
+                      </w:pPr>
+                      <w:r>
+                        <w:rPr>
+                          <w:lang w:val="en-US"/>
+                        </w:rPr>
+                        <w:t>Project Board with Tasks</w:t>
+                      </w:r>
+                    </w:p>
+                  </w:txbxContent>
+                </v:textbox>
+              </v:roundrect>
+            </w:pict>
+          </mc:Fallback>
+        </mc:AlternateContent>
+      </w:r>
+      <w:r>
+        <w:rPr>
+          <w:noProof/>
+        </w:rPr>
+        <mc:AlternateContent>
+          <mc:Choice Requires="wps">
+            <w:drawing>
+              <wp:anchor distT="0" distB="0" distL="114300" distR="114300" simplePos="0" relativeHeight="251753472" behindDoc="0" locked="0" layoutInCell="1" allowOverlap="1" wp14:anchorId="21358CA7" wp14:editId="6347BB0E">
+                <wp:simplePos x="0" y="0"/>
+                <wp:positionH relativeFrom="column">
+                  <wp:posOffset>5168900</wp:posOffset>
+                </wp:positionH>
+                <wp:positionV relativeFrom="paragraph">
+                  <wp:posOffset>136525</wp:posOffset>
+                </wp:positionV>
+                <wp:extent cx="601980" cy="662940"/>
+                <wp:effectExtent l="25400" t="25400" r="33020" b="35560"/>
+                <wp:wrapNone/>
+                <wp:docPr id="133" name="Straight Arrow Connector 133"/>
+                <wp:cNvGraphicFramePr/>
+                <a:graphic xmlns:a="http://schemas.openxmlformats.org/drawingml/2006/main">
+                  <a:graphicData uri="http://schemas.microsoft.com/office/word/2010/wordprocessingShape">
+                    <wps:wsp>
+                      <wps:cNvCnPr/>
+                      <wps:spPr>
+                        <a:xfrm>
+                          <a:off x="0" y="0"/>
+                          <a:ext cx="601980" cy="662940"/>
+                        </a:xfrm>
+                        <a:prstGeom prst="straightConnector1">
+                          <a:avLst/>
+                        </a:prstGeom>
+                        <a:ln>
+                          <a:headEnd type="triangle"/>
+                          <a:tailEnd type="triangle"/>
+                        </a:ln>
+                      </wps:spPr>
+                      <wps:style>
+                        <a:lnRef idx="3">
+                          <a:schemeClr val="dk1"/>
+                        </a:lnRef>
+                        <a:fillRef idx="0">
+                          <a:schemeClr val="dk1"/>
+                        </a:fillRef>
+                        <a:effectRef idx="2">
+                          <a:schemeClr val="dk1"/>
+                        </a:effectRef>
+                        <a:fontRef idx="minor">
+                          <a:schemeClr val="tx1"/>
+                        </a:fontRef>
+                      </wps:style>
+                      <wps:bodyPr/>
+                    </wps:wsp>
+                  </a:graphicData>
+                </a:graphic>
+                <wp14:sizeRelH relativeFrom="margin">
+                  <wp14:pctWidth>0</wp14:pctWidth>
+                </wp14:sizeRelH>
+                <wp14:sizeRelV relativeFrom="margin">
+                  <wp14:pctHeight>0</wp14:pctHeight>
+                </wp14:sizeRelV>
+              </wp:anchor>
+            </w:drawing>
+          </mc:Choice>
+          <mc:Fallback>
+            <w:pict>
+              <v:shape w14:anchorId="6BDA6A8F" id="Straight Arrow Connector 133" o:spid="_x0000_s1026" type="#_x0000_t32" style="position:absolute;margin-left:407pt;margin-top:10.75pt;width:47.4pt;height:52.2pt;z-index:251753472;visibility:visible;mso-wrap-style:square;mso-width-percent:0;mso-height-percent:0;mso-wrap-distance-left:9pt;mso-wrap-distance-top:0;mso-wrap-distance-right:9pt;mso-wrap-distance-bottom:0;mso-position-horizontal:absolute;mso-position-horizontal-relative:text;mso-position-vertical:absolute;mso-position-vertical-relative:text;mso-width-percent:0;mso-height-percent:0;mso-width-relative:margin;mso-height-relative:margin" o:gfxdata="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" strokecolor="black [3200]" strokeweight="1.5pt">
+                <v:stroke startarrow="block" endarrow="block" joinstyle="miter"/>
+              </v:shape>
+            </w:pict>
+          </mc:Fallback>
+        </mc:AlternateContent>
+      </w:r>
+      <w:r>
+        <w:rPr>
+          <w:noProof/>
+        </w:rPr>
+        <mc:AlternateContent>
+          <mc:Choice Requires="wps">
+            <w:drawing>
+              <wp:anchor distT="0" distB="0" distL="114300" distR="114300" simplePos="0" relativeHeight="251751424" behindDoc="0" locked="0" layoutInCell="1" allowOverlap="1" wp14:anchorId="6B475AFF" wp14:editId="6AF3000B">
+                <wp:simplePos x="0" y="0"/>
+                <wp:positionH relativeFrom="column">
+                  <wp:posOffset>5166360</wp:posOffset>
+                </wp:positionH>
+                <wp:positionV relativeFrom="paragraph">
+                  <wp:posOffset>796925</wp:posOffset>
+                </wp:positionV>
+                <wp:extent cx="601980" cy="586740"/>
+                <wp:effectExtent l="25400" t="25400" r="33020" b="35560"/>
+                <wp:wrapNone/>
+                <wp:docPr id="132" name="Straight Arrow Connector 132"/>
+                <wp:cNvGraphicFramePr/>
+                <a:graphic xmlns:a="http://schemas.openxmlformats.org/drawingml/2006/main">
+                  <a:graphicData uri="http://schemas.microsoft.com/office/word/2010/wordprocessingShape">
+                    <wps:wsp>
+                      <wps:cNvCnPr/>
+                      <wps:spPr>
+                        <a:xfrm flipV="1">
+                          <a:off x="0" y="0"/>
+                          <a:ext cx="601980" cy="586740"/>
+                        </a:xfrm>
+                        <a:prstGeom prst="straightConnector1">
+                          <a:avLst/>
+                        </a:prstGeom>
+                        <a:ln>
+                          <a:headEnd type="triangle"/>
+                          <a:tailEnd type="triangle"/>
+                        </a:ln>
+                      </wps:spPr>
+                      <wps:style>
+                        <a:lnRef idx="3">
+                          <a:schemeClr val="dk1"/>
+                        </a:lnRef>
+                        <a:fillRef idx="0">
+                          <a:schemeClr val="dk1"/>
+                        </a:fillRef>
+                        <a:effectRef idx="2">
+                          <a:schemeClr val="dk1"/>
+                        </a:effectRef>
+                        <a:fontRef idx="minor">
+                          <a:schemeClr val="tx1"/>
+                        </a:fontRef>
+                      </wps:style>
+                      <wps:bodyPr/>
+                    </wps:wsp>
+                  </a:graphicData>
+                </a:graphic>
+              </wp:anchor>
+            </w:drawing>
+          </mc:Choice>
+          <mc:Fallback>
+            <w:pict>
+              <v:shape w14:anchorId="4C665614" id="Straight Arrow Connector 132" o:spid="_x0000_s1026" type="#_x0000_t32" style="position:absolute;margin-left:406.8pt;margin-top:62.75pt;width:47.4pt;height:46.2pt;flip:y;z-index:251751424;visibility:visible;mso-wrap-style:square;mso-wrap-distance-left:9pt;mso-wrap-distance-top:0;mso-wrap-distance-right:9pt;mso-wrap-distance-bottom:0;mso-position-horizontal:absolute;mso-position-horizontal-relative:text;mso-position-vertical:absolute;mso-position-vertical-relative:text" o:gfxdata="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" strokecolor="black [3200]" strokeweight="1.5pt">
+                <v:stroke startarrow="block" endarrow="block" joinstyle="miter"/>
+              </v:shape>
+            </w:pict>
+          </mc:Fallback>
+        </mc:AlternateContent>
+      </w:r>
+      <w:r>
+        <w:rPr>
+          <w:noProof/>
+        </w:rPr>
+        <mc:AlternateContent>
+          <mc:Choice Requires="wps">
+            <w:drawing>
+              <wp:anchor distT="0" distB="0" distL="114300" distR="114300" simplePos="0" relativeHeight="251748352" behindDoc="0" locked="0" layoutInCell="1" allowOverlap="1" wp14:anchorId="4FDD19FA" wp14:editId="14FD5E02">
+                <wp:simplePos x="0" y="0"/>
+                <wp:positionH relativeFrom="column">
+                  <wp:posOffset>5768340</wp:posOffset>
+                </wp:positionH>
+                <wp:positionV relativeFrom="paragraph">
+                  <wp:posOffset>431165</wp:posOffset>
+                </wp:positionV>
+                <wp:extent cx="1485900" cy="670560"/>
+                <wp:effectExtent l="0" t="0" r="12700" b="15240"/>
+                <wp:wrapNone/>
+                <wp:docPr id="128" name="Rounded Rectangle 128"/>
+                <wp:cNvGraphicFramePr/>
+                <a:graphic xmlns:a="http://schemas.openxmlformats.org/drawingml/2006/main">
+                  <a:graphicData uri="http://schemas.microsoft.com/office/word/2010/wordprocessingShape">
+                    <wps:wsp>
+                      <wps:cNvSpPr/>
+                      <wps:spPr>
+                        <a:xfrm>
+                          <a:off x="0" y="0"/>
+                          <a:ext cx="1485900" cy="670560"/>
+                        </a:xfrm>
+                        <a:prstGeom prst="roundRect">
+                          <a:avLst/>
+                        </a:prstGeom>
+                      </wps:spPr>
+                      <wps:style>
+                        <a:lnRef idx="2">
+                          <a:schemeClr val="accent3">
+                            <a:shade val="50000"/>
+                          </a:schemeClr>
+                        </a:lnRef>
+                        <a:fillRef idx="1">
+                          <a:schemeClr val="accent3"/>
+                        </a:fillRef>
+                        <a:effectRef idx="0">
+                          <a:schemeClr val="accent3"/>
+                        </a:effectRef>
+                        <a:fontRef idx="minor">
+                          <a:schemeClr val="lt1"/>
+                        </a:fontRef>
+                      </wps:style>
+                      <wps:txbx>
+                        <w:txbxContent>
+                          <w:p>
+                            <w:pPr>
+                              <w:jc w:val="center"/>
+                              <w:rPr>
+                                <w:lang w:val="en-US"/>
+                              </w:rPr>
+                            </w:pPr>
+                            <w:r>
+                              <w:rPr>
+                                <w:lang w:val="en-US"/>
+                              </w:rPr>
+                              <w:t>Manage Users</w:t>
+                            </w:r>
+                          </w:p>
+                        </w:txbxContent>
+                      </wps:txbx>
+                      <wps:bodyPr rot="0" spcFirstLastPara="0" vertOverflow="overflow" horzOverflow="overflow" vert="horz" wrap="square" lIns="91440" tIns="45720" rIns="91440" bIns="45720" numCol="1" spcCol="0" rtlCol="0" fromWordArt="0" anchor="ctr" anchorCtr="0" forceAA="0" compatLnSpc="1">
+                        <a:prstTxWarp prst="textNoShape">
+                          <a:avLst/>
+                        </a:prstTxWarp>
+                        <a:noAutofit/>
+                      </wps:bodyPr>
+                    </wps:wsp>
+                  </a:graphicData>
+                </a:graphic>
+                <wp14:sizeRelV relativeFrom="margin">
+                  <wp14:pctHeight>0</wp14:pctHeight>
+                </wp14:sizeRelV>
+              </wp:anchor>
+            </w:drawing>
+          </mc:Choice>
+          <mc:Fallback>
+            <w:pict>
+              <v:roundrect w14:anchorId="4FDD19FA" id="Rounded Rectangle 128" o:spid="_x0000_s1132" style="position:absolute;margin-left:454.2pt;margin-top:33.95pt;width:117pt;height:52.8pt;z-index:251748352;visibility:visible;mso-wrap-style:square;mso-height-percent:0;mso-wrap-distance-left:9pt;mso-wrap-distance-top:0;mso-wrap-distance-right:9pt;mso-wrap-distance-bottom:0;mso-position-horizontal:absolute;mso-position-horizontal-relative:text;mso-position-vertical:absolute;mso-position-vertical-relative:text;mso-height-percent:0;mso-height-relative:margin;v-text-anchor:middle" arcsize="10923f" o:gfxdata="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" fillcolor="#a5a5a5 [3206]" strokecolor="#525252 [1606]" strokeweight="1pt">
+                <v:stroke joinstyle="miter"/>
+                <v:textbox>
+                  <w:txbxContent>
+                    <w:p>
+                      <w:pPr>
+                        <w:jc w:val="center"/>
+                        <w:rPr>
+                          <w:lang w:val="en-US"/>
+                        </w:rPr>
+                      </w:pPr>
+                      <w:r>
+                        <w:rPr>
+                          <w:lang w:val="en-US"/>
+                        </w:rPr>
+                        <w:t>Manage Users</w:t>
+                      </w:r>
+                    </w:p>
+                  </w:txbxContent>
+                </v:textbox>
+              </v:roundrect>
+            </w:pict>
+          </mc:Fallback>
+        </mc:AlternateContent>
+      </w:r>
+      <w:r>
+        <w:rPr>
+          <w:noProof/>
+        </w:rPr>
+        <mc:AlternateContent>
+          <mc:Choice Requires="wps">
+            <w:drawing>
+              <wp:anchor distT="0" distB="0" distL="114300" distR="114300" simplePos="0" relativeHeight="251750400" behindDoc="0" locked="0" layoutInCell="1" allowOverlap="1" wp14:anchorId="7F814308" wp14:editId="522DBA17">
+                <wp:simplePos x="0" y="0"/>
+                <wp:positionH relativeFrom="margin">
+                  <wp:align>center</wp:align>
+                </wp:positionH>
+                <wp:positionV relativeFrom="paragraph">
+                  <wp:posOffset>1033145</wp:posOffset>
+                </wp:positionV>
+                <wp:extent cx="1485900" cy="670560"/>
+                <wp:effectExtent l="0" t="0" r="12700" b="15240"/>
+                <wp:wrapNone/>
+                <wp:docPr id="129" name="Rounded Rectangle 129"/>
+                <wp:cNvGraphicFramePr/>
+                <a:graphic xmlns:a="http://schemas.openxmlformats.org/drawingml/2006/main">
+                  <a:graphicData uri="http://schemas.microsoft.com/office/word/2010/wordprocessingShape">
+                    <wps:wsp>
+                      <wps:cNvSpPr/>
+                      <wps:spPr>
+                        <a:xfrm>
+                          <a:off x="0" y="0"/>
+                          <a:ext cx="1485900" cy="670560"/>
+                        </a:xfrm>
+                        <a:prstGeom prst="roundRect">
+                          <a:avLst/>
+                        </a:prstGeom>
+                      </wps:spPr>
+                      <wps:style>
+                        <a:lnRef idx="2">
+                          <a:schemeClr val="accent3">
+                            <a:shade val="50000"/>
+                          </a:schemeClr>
+                        </a:lnRef>
+                        <a:fillRef idx="1">
+                          <a:schemeClr val="accent3"/>
+                        </a:fillRef>
+                        <a:effectRef idx="0">
+                          <a:schemeClr val="accent3"/>
+                        </a:effectRef>
+                        <a:fontRef idx="minor">
+                          <a:schemeClr val="lt1"/>
+                        </a:fontRef>
+                      </wps:style>
+                      <wps:txbx>
+                        <w:txbxContent>
+                          <w:p>
+                            <w:pPr>
+                              <w:jc w:val="center"/>
+                              <w:rPr>
+                                <w:lang w:val="en-US"/>
+                              </w:rPr>
+                            </w:pPr>
+                            <w:r>
+                              <w:rPr>
+                                <w:lang w:val="en-US"/>
+                              </w:rPr>
+                              <w:t>Add/Overview of Project Boards</w:t>
+                            </w:r>
+                          </w:p>
+                        </w:txbxContent>
+                      </wps:txbx>
+                      <wps:bodyPr rot="0" spcFirstLastPara="0" vertOverflow="overflow" horzOverflow="overflow" vert="horz" wrap="square" lIns="91440" tIns="45720" rIns="91440" bIns="45720" numCol="1" spcCol="0" rtlCol="0" fromWordArt="0" anchor="ctr" anchorCtr="0" forceAA="0" compatLnSpc="1">
+                        <a:prstTxWarp prst="textNoShape">
+                          <a:avLst/>
+                        </a:prstTxWarp>
+                        <a:noAutofit/>
+                      </wps:bodyPr>
+                    </wps:wsp>
+                  </a:graphicData>
+                </a:graphic>
+              </wp:anchor>
+            </w:drawing>
+          </mc:Choice>
+          <mc:Fallback>
+            <w:pict>
+              <v:roundrect w14:anchorId="7F814308" id="Rounded Rectangle 129" o:spid="_x0000_s1133" style="position:absolute;margin-left:0;margin-top:81.35pt;width:117pt;height:52.8pt;z-index:251750400;visibility:visible;mso-wrap-style:square;mso-wrap-distance-left:9pt;mso-wrap-distance-top:0;mso-wrap-distance-right:9pt;mso-wrap-distance-bottom:0;mso-position-horizontal:center;mso-position-horizontal-relative:margin;mso-position-vertical:absolute;mso-position-vertical-relative:text;v-text-anchor:middle" arcsize="10923f" o:gfxdata="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" fillcolor="#a5a5a5 [3206]" strokecolor="#525252 [1606]" strokeweight="1pt">
+                <v:stroke joinstyle="miter"/>
+                <v:textbox>
+                  <w:txbxContent>
+                    <w:p>
+                      <w:pPr>
+                        <w:jc w:val="center"/>
+                        <w:rPr>
+                          <w:lang w:val="en-US"/>
+                        </w:rPr>
+                      </w:pPr>
+                      <w:r>
+                        <w:rPr>
+                          <w:lang w:val="en-US"/>
+                        </w:rPr>
+                        <w:t>Add/Overview of Project Boards</w:t>
+                      </w:r>
+                    </w:p>
+                  </w:txbxContent>
+                </v:textbox>
+                <w10:wrap anchorx="margin"/>
+              </v:roundrect>
             </w:pict>
           </mc:Fallback>
         </mc:AlternateContent>
@@ -6311,7 +7841,7 @@
           </mc:Choice>
           <mc:Fallback>
             <w:pict>
-              <v:roundrect w14:anchorId="62A3038D" id="Rounded Rectangle 76" o:spid="_x0000_s1126" style="position:absolute;margin-left:267pt;margin-top:345.6pt;width:163pt;height:45.5pt;z-index:251705344;visibility:visible;mso-wrap-style:square;mso-wrap-distance-left:9pt;mso-wrap-distance-top:0;mso-wrap-distance-right:9pt;mso-wrap-distance-bottom:0;mso-position-horizontal:absolute;mso-position-horizontal-relative:margin;mso-position-vertical:absolute;mso-position-vertical-relative:margin;v-text-anchor:middle" arcsize="10923f" o:gfxdata="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" fillcolor="#4472c4 [3204]" strokecolor="#1f3763 [1604]" strokeweight="1pt">
+              <v:roundrect w14:anchorId="62A3038D" id="Rounded Rectangle 76" o:spid="_x0000_s1134" style="position:absolute;margin-left:267pt;margin-top:345.6pt;width:163pt;height:45.5pt;z-index:251705344;visibility:visible;mso-wrap-style:square;mso-wrap-distance-left:9pt;mso-wrap-distance-top:0;mso-wrap-distance-right:9pt;mso-wrap-distance-bottom:0;mso-position-horizontal:absolute;mso-position-horizontal-relative:margin;mso-position-vertical:absolute;mso-position-vertical-relative:margin;v-text-anchor:middle" arcsize="10923f" o:gfxdata="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" fillcolor="#4472c4 [3204]" strokecolor="#1f3763 [1604]" strokeweight="1pt">
                 <v:stroke joinstyle="miter"/>
                 <v:textbox>
                   <w:txbxContent>
@@ -6399,7 +7929,13 @@
                               <w:rPr>
                                 <w:lang w:val="en-US"/>
                               </w:rPr>
-                              <w:t>Go to tasks</w:t>
+                              <w:t xml:space="preserve">Go to </w:t>
+                            </w:r>
+                            <w:r>
+                              <w:rPr>
+                                <w:lang w:val="en-US"/>
+                              </w:rPr>
+                              <w:t>Projects</w:t>
                             </w:r>
                           </w:p>
                         </w:txbxContent>
@@ -6418,7 +7954,7 @@
           </mc:Choice>
           <mc:Fallback>
             <w:pict>
-              <v:roundrect w14:anchorId="7ECE0DC9" id="Rounded Rectangle 3" o:spid="_x0000_s1127" style="position:absolute;margin-left:0;margin-top:0;width:163pt;height:45.5pt;z-index:251657216;visibility:visible;mso-wrap-style:square;mso-wrap-distance-left:9pt;mso-wrap-distance-top:0;mso-wrap-distance-right:9pt;mso-wrap-distance-bottom:0;mso-position-horizontal:center;mso-position-horizontal-relative:margin;mso-position-vertical:bottom;mso-position-vertical-relative:margin;v-text-anchor:middle" arcsize="10923f" o:gfxdata="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" fillcolor="#4472c4 [3204]" strokecolor="#1f3763 [1604]" strokeweight="1pt">
+              <v:roundrect w14:anchorId="7ECE0DC9" id="Rounded Rectangle 3" o:spid="_x0000_s1135" style="position:absolute;margin-left:0;margin-top:0;width:163pt;height:45.5pt;z-index:251657216;visibility:visible;mso-wrap-style:square;mso-wrap-distance-left:9pt;mso-wrap-distance-top:0;mso-wrap-distance-right:9pt;mso-wrap-distance-bottom:0;mso-position-horizontal:center;mso-position-horizontal-relative:margin;mso-position-vertical:bottom;mso-position-vertical-relative:margin;v-text-anchor:middle" arcsize="10923f" o:gfxdata="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" fillcolor="#4472c4 [3204]" strokecolor="#1f3763 [1604]" strokeweight="1pt">
                 <v:stroke joinstyle="miter"/>
                 <v:textbox>
                   <w:txbxContent>
@@ -6433,7 +7969,13 @@
                         <w:rPr>
                           <w:lang w:val="en-US"/>
                         </w:rPr>
-                        <w:t>Go to tasks</w:t>
+                        <w:t xml:space="preserve">Go to </w:t>
+                      </w:r>
+                      <w:r>
+                        <w:rPr>
+                          <w:lang w:val="en-US"/>
+                        </w:rPr>
+                        <w:t>Projects</w:t>
                       </w:r>
                     </w:p>
                   </w:txbxContent>
@@ -6537,7 +8079,7 @@
           </mc:Choice>
           <mc:Fallback>
             <w:pict>
-              <v:rect w14:anchorId="24F2C166" id="Rectangle 2" o:spid="_x0000_s1128" style="position:absolute;margin-left:263.25pt;margin-top:76pt;width:170.5pt;height:33.4pt;z-index:251656192;visibility:visible;mso-wrap-style:square;mso-width-percent:0;mso-height-percent:0;mso-wrap-distance-left:9pt;mso-wrap-distance-top:0;mso-wrap-distance-right:9pt;mso-wrap-distance-bottom:0;mso-position-horizontal:absolute;mso-position-horizontal-relative:margin;mso-position-vertical:absolute;mso-position-vertical-relative:text;mso-width-percent:0;mso-height-percent:0;mso-width-relative:margin;mso-height-relative:margin;v-text-anchor:middle" o:gfxdata="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" fillcolor="white [3212]" strokecolor="#4472c4 [3204]">
+              <v:rect w14:anchorId="24F2C166" id="Rectangle 2" o:spid="_x0000_s1136" style="position:absolute;margin-left:263.25pt;margin-top:76pt;width:170.5pt;height:33.4pt;z-index:251656192;visibility:visible;mso-wrap-style:square;mso-width-percent:0;mso-height-percent:0;mso-wrap-distance-left:9pt;mso-wrap-distance-top:0;mso-wrap-distance-right:9pt;mso-wrap-distance-bottom:0;mso-position-horizontal:absolute;mso-position-horizontal-relative:margin;mso-position-vertical:absolute;mso-position-vertical-relative:text;mso-width-percent:0;mso-height-percent:0;mso-width-relative:margin;mso-height-relative:margin;v-text-anchor:middle" o:gfxdata="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" fillcolor="white [3212]" strokecolor="#4472c4 [3204]">
                 <v:textbox>
                   <w:txbxContent>
                     <w:p>
@@ -6645,7 +8187,7 @@
           </mc:Choice>
           <mc:Fallback>
             <w:pict>
-              <v:roundrect w14:anchorId="2612F9F8" id="Rounded Rectangle 1" o:spid="_x0000_s1129" style="position:absolute;margin-left:0;margin-top:0;width:320.85pt;height:123.85pt;z-index:251655168;visibility:visible;mso-wrap-style:square;mso-wrap-distance-left:9pt;mso-wrap-distance-top:0;mso-wrap-distance-right:9pt;mso-wrap-distance-bottom:0;mso-position-horizontal:center;mso-position-horizontal-relative:margin;mso-position-vertical:top;mso-position-vertical-relative:margin;v-text-anchor:top" arcsize="10923f" o:gfxdata="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" fillcolor="#c3c3c3 [2166]" strokecolor="#a5a5a5 [3206]" strokeweight=".5pt">
+              <v:roundrect w14:anchorId="2612F9F8" id="Rounded Rectangle 1" o:spid="_x0000_s1137" style="position:absolute;margin-left:0;margin-top:0;width:320.85pt;height:123.85pt;z-index:251655168;visibility:visible;mso-wrap-style:square;mso-wrap-distance-left:9pt;mso-wrap-distance-top:0;mso-wrap-distance-right:9pt;mso-wrap-distance-bottom:0;mso-position-horizontal:center;mso-position-horizontal-relative:margin;mso-position-vertical:top;mso-position-vertical-relative:margin;v-text-anchor:top" arcsize="10923f" o:gfxdata="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" fillcolor="#c3c3c3 [2166]" strokecolor="#a5a5a5 [3206]" strokeweight=".5pt">
                 <v:fill color2="#b6b6b6 [2614]" rotate="t" colors="0 #d2d2d2;.5 #c8c8c8;1 silver" focus="100%" type="gradient">
                   <o:fill v:ext="view" type="gradientUnscaled"/>
                 </v:fill>
@@ -7411,7 +8953,7 @@
 </file>
 
 <file path=customXml/itemProps1.xml><?xml version="1.0" encoding="utf-8"?>
-<ds:datastoreItem xmlns:ds="http://schemas.openxmlformats.org/officeDocument/2006/customXml" ds:itemID="{C15DE00D-513A-594D-8584-45EC72063673}">
+<ds:datastoreItem xmlns:ds="http://schemas.openxmlformats.org/officeDocument/2006/customXml" ds:itemID="{3A7F648B-8C02-0644-BAAA-50ADEA6B4B3D}">
   <ds:schemaRefs>
     <ds:schemaRef ds:uri="http://schemas.openxmlformats.org/officeDocument/2006/bibliography"/>
   </ds:schemaRefs>

</xml_diff>